<commit_message>
Finished Q3, changed names to requested format
</commit_message>
<xml_diff>
--- a/HW1.docx
+++ b/HW1.docx
@@ -3,11 +3,16 @@
 <w:document xmlns:wpc="http://schemas.microsoft.com/office/word/2010/wordprocessingCanvas" xmlns:cx="http://schemas.microsoft.com/office/drawing/2014/chartex" xmlns:cx1="http://schemas.microsoft.com/office/drawing/2015/9/8/chartex" xmlns:cx2="http://schemas.microsoft.com/office/drawing/2015/10/21/chartex" xmlns:cx3="http://schemas.microsoft.com/office/drawing/2016/5/9/chartex" xmlns:cx4="http://schemas.microsoft.com/office/drawing/2016/5/10/chartex" xmlns:cx5="http://schemas.microsoft.com/office/drawing/2016/5/11/chartex" xmlns:cx6="http://schemas.microsoft.com/office/drawing/2016/5/12/chartex" xmlns:cx7="http://schemas.microsoft.com/office/drawing/2016/5/13/chartex" xmlns:cx8="http://schemas.microsoft.com/office/drawing/2016/5/14/chartex" xmlns:mc="http://schemas.openxmlformats.org/markup-compatibility/2006" xmlns:aink="http://schemas.microsoft.com/office/drawing/2016/ink" xmlns:am3d="http://schemas.microsoft.com/office/drawing/2017/model3d" xmlns:o="urn:schemas-microsoft-com:office:office" xmlns:r="http://schemas.openxmlformats.org/officeDocument/2006/relationships" xmlns:m="http://schemas.openxmlformats.org/officeDocument/2006/math" xmlns:v="urn:schemas-microsoft-com:vml" xmlns:wp14="http://schemas.microsoft.com/office/word/2010/wordprocessingDrawing" xmlns:wp="http://schemas.openxmlformats.org/drawingml/2006/wordprocessingDrawing" xmlns:w10="urn:schemas-microsoft-com:office:word" xmlns:w="http://schemas.openxmlformats.org/wordprocessingml/2006/main" xmlns:w14="http://schemas.microsoft.com/office/word/2010/wordml" xmlns:w15="http://schemas.microsoft.com/office/word/2012/wordml" xmlns:w16cid="http://schemas.microsoft.com/office/word/2016/wordml/cid" xmlns:w16se="http://schemas.microsoft.com/office/word/2015/wordml/symex" xmlns:wpg="http://schemas.microsoft.com/office/word/2010/wordprocessingGroup" xmlns:wpi="http://schemas.microsoft.com/office/word/2010/wordprocessingInk" xmlns:wne="http://schemas.microsoft.com/office/word/2006/wordml" xmlns:wps="http://schemas.microsoft.com/office/word/2010/wordprocessingShape" mc:Ignorable="w14 w15 w16se w16cid wp14">
   <w:body>
     <w:p>
-      <w:r>
-        <w:t>Part 2 – Video Manipulation Basics</w:t>
-      </w:r>
-      <w:r>
-        <w:t>:</w:t>
+      <w:pPr>
+        <w:rPr>
+          <w:u w:val="single"/>
+        </w:rPr>
+      </w:pPr>
+      <w:r>
+        <w:rPr>
+          <w:u w:val="single"/>
+        </w:rPr>
+        <w:t>Part 2 – Video Manipulation Basics:</w:t>
       </w:r>
     </w:p>
     <w:p>
@@ -657,7 +662,13 @@
         <w:t xml:space="preserve"> is </w:t>
       </w:r>
       <w:r>
-        <w:t>used in image processing and computer vision, particularly within edge detection algorithms where it creates an image emphasising edges</w:t>
+        <w:t xml:space="preserve">used in image processing and computer vision, particularly within edge detection algorithms where it creates an image </w:t>
+      </w:r>
+      <w:r>
+        <w:t>emphasizing</w:t>
+      </w:r>
+      <w:r>
+        <w:t xml:space="preserve"> edges</w:t>
       </w:r>
       <w:r>
         <w:t>.</w:t>
@@ -673,30 +684,145 @@
         <w:t>It works by calculating the gradient of image intensity at each pixel within the image. It finds the direction of the largest increase from light to dark and the rate of change in that direction. The result shows how abruptly or smoothly the image changes at each pixel, and therefore how likely it is that that pixel represents an edge.</w:t>
       </w:r>
     </w:p>
-    <w:p/>
     <w:p>
-      <w:r>
-        <w:t xml:space="preserve">Part </w:t>
-      </w:r>
-      <w:r>
-        <w:t>3</w:t>
-      </w:r>
-      <w:r>
-        <w:t xml:space="preserve"> – </w:t>
-      </w:r>
-      <w:r>
-        <w:t>Harris corner detection</w:t>
-      </w:r>
-      <w:r>
-        <w:t>:</w:t>
-      </w:r>
+      <w:bookmarkStart w:id="0" w:name="_GoBack"/>
+      <w:bookmarkEnd w:id="0"/>
     </w:p>
     <w:p>
-      <w:r>
-        <w:t>The Harris corner detector is invariant to translation, rotation and to illumination change (As long the change is the same for all pixels). It should detect the same corners since the derivates will be the same.</w:t>
-      </w:r>
-      <w:bookmarkStart w:id="0" w:name="_GoBack"/>
-      <w:bookmarkEnd w:id="0"/>
+      <w:pPr>
+        <w:rPr>
+          <w:u w:val="single"/>
+        </w:rPr>
+      </w:pPr>
+      <w:r>
+        <w:rPr>
+          <w:u w:val="single"/>
+        </w:rPr>
+        <w:t>Part 3 – Harris corner detection:</w:t>
+      </w:r>
+    </w:p>
+    <w:p>
+      <w:r>
+        <w:t>The Harris corner detector is invariant to translation</w:t>
+      </w:r>
+      <w:r>
+        <w:t xml:space="preserve"> and</w:t>
+      </w:r>
+      <w:r>
+        <w:t xml:space="preserve"> rotation</w:t>
+      </w:r>
+      <w:r>
+        <w:t xml:space="preserve"> </w:t>
+      </w:r>
+      <w:r>
+        <w:t>since the derivates will be the same.</w:t>
+      </w:r>
+    </w:p>
+    <w:p>
+      <w:r>
+        <w:t>In case of</w:t>
+      </w:r>
+      <w:r>
+        <w:t xml:space="preserve"> illumination change </w:t>
+      </w:r>
+      <w:r>
+        <w:t>(</w:t>
+      </w:r>
+      <m:oMath>
+        <m:sSub>
+          <m:sSubPr>
+            <m:ctrlPr>
+              <w:rPr>
+                <w:rFonts w:ascii="Cambria Math" w:hAnsi="Cambria Math"/>
+                <w:i/>
+              </w:rPr>
+            </m:ctrlPr>
+          </m:sSubPr>
+          <m:e>
+            <m:r>
+              <w:rPr>
+                <w:rFonts w:ascii="Cambria Math" w:hAnsi="Cambria Math"/>
+              </w:rPr>
+              <m:t>I</m:t>
+            </m:r>
+          </m:e>
+          <m:sub>
+            <m:r>
+              <w:rPr>
+                <w:rFonts w:ascii="Cambria Math" w:hAnsi="Cambria Math"/>
+              </w:rPr>
+              <m:t>out</m:t>
+            </m:r>
+          </m:sub>
+        </m:sSub>
+        <m:r>
+          <w:rPr>
+            <w:rFonts w:ascii="Cambria Math" w:hAnsi="Cambria Math"/>
+          </w:rPr>
+          <m:t>=a*</m:t>
+        </m:r>
+        <m:sSub>
+          <m:sSubPr>
+            <m:ctrlPr>
+              <w:rPr>
+                <w:rFonts w:ascii="Cambria Math" w:hAnsi="Cambria Math"/>
+                <w:i/>
+              </w:rPr>
+            </m:ctrlPr>
+          </m:sSubPr>
+          <m:e>
+            <m:r>
+              <w:rPr>
+                <w:rFonts w:ascii="Cambria Math" w:hAnsi="Cambria Math"/>
+              </w:rPr>
+              <m:t>I</m:t>
+            </m:r>
+          </m:e>
+          <m:sub>
+            <m:r>
+              <w:rPr>
+                <w:rFonts w:ascii="Cambria Math" w:hAnsi="Cambria Math"/>
+              </w:rPr>
+              <m:t>in</m:t>
+            </m:r>
+          </m:sub>
+        </m:sSub>
+        <m:r>
+          <w:rPr>
+            <w:rFonts w:ascii="Cambria Math" w:hAnsi="Cambria Math"/>
+          </w:rPr>
+          <m:t xml:space="preserve">+b) </m:t>
+        </m:r>
+      </m:oMath>
+      <w:r>
+        <w:rPr>
+          <w:rFonts w:eastAsiaTheme="minorEastAsia"/>
+        </w:rPr>
+        <w:t>the M matrix will change, and the corners might change as well</w:t>
+      </w:r>
+      <w:r>
+        <w:t xml:space="preserve">. </w:t>
+      </w:r>
+      <w:r>
+        <w:t xml:space="preserve"> For example, for a=5 and b=0, pixel grayscale value</w:t>
+      </w:r>
+      <w:r>
+        <w:t xml:space="preserve"> </w:t>
+      </w:r>
+      <w:r>
+        <w:t xml:space="preserve">change </w:t>
+      </w:r>
+      <w:r>
+        <w:t xml:space="preserve">of “1” to “10” will become a change of “5” to “50”. We can see that the derivative has changed, so M will </w:t>
+      </w:r>
+      <w:proofErr w:type="gramStart"/>
+      <w:r>
+        <w:t>change</w:t>
+      </w:r>
+      <w:proofErr w:type="gramEnd"/>
+      <w:r>
+        <w:t xml:space="preserve"> and R will change as well, resulting in different corner detection.</w:t>
+      </w:r>
     </w:p>
     <w:p>
       <w:pPr>
@@ -888,7 +1014,7 @@
     <w:lsdException w:name="Table Web 2" w:semiHidden="1" w:unhideWhenUsed="1"/>
     <w:lsdException w:name="Table Web 3" w:semiHidden="1" w:unhideWhenUsed="1"/>
     <w:lsdException w:name="Balloon Text" w:semiHidden="1" w:unhideWhenUsed="1"/>
-    <w:lsdException w:name="Table Grid" w:semiHidden="1" w:uiPriority="59" w:unhideWhenUsed="1"/>
+    <w:lsdException w:name="Table Grid" w:uiPriority="59"/>
     <w:lsdException w:name="Table Theme" w:semiHidden="1" w:unhideWhenUsed="1"/>
     <w:lsdException w:name="Placeholder Text" w:semiHidden="1"/>
     <w:lsdException w:name="No Spacing" w:uiPriority="1" w:qFormat="1"/>

</xml_diff>